<commit_message>
Finished the work for the Midterm Update
</commit_message>
<xml_diff>
--- a/midterm/Reproducing_Relative_Attributes.docx
+++ b/midterm/Reproducing_Relative_Attributes.docx
@@ -1192,7 +1192,33 @@
           <w:sz w:val="24"/>
           <w:szCs w:val="24"/>
         </w:rPr>
-        <w:t>I began to perform this replication work by first accessing the data that they utilized to perform their replication work.</w:t>
+        <w:t>I began to perform this replication work by first accessing the data that they utili</w:t>
+      </w:r>
+      <w:r>
+        <w:rPr>
+          <w:rFonts w:ascii="Times New Roman" w:hAnsi="Times New Roman"/>
+          <w:sz w:val="24"/>
+          <w:szCs w:val="24"/>
+        </w:rPr>
+        <w:t xml:space="preserve">zed to perform </w:t>
+      </w:r>
+      <w:proofErr w:type="gramStart"/>
+      <w:r>
+        <w:rPr>
+          <w:rFonts w:ascii="Times New Roman" w:hAnsi="Times New Roman"/>
+          <w:sz w:val="24"/>
+          <w:szCs w:val="24"/>
+        </w:rPr>
+        <w:t>their  experiments</w:t>
+      </w:r>
+      <w:proofErr w:type="gramEnd"/>
+      <w:r>
+        <w:rPr>
+          <w:rFonts w:ascii="Times New Roman" w:hAnsi="Times New Roman"/>
+          <w:sz w:val="24"/>
+          <w:szCs w:val="24"/>
+        </w:rPr>
+        <w:t>.</w:t>
       </w:r>
       <w:r>
         <w:rPr>
@@ -1253,15 +1279,47 @@
           <w:sz w:val="24"/>
           <w:szCs w:val="24"/>
         </w:rPr>
-        <w:t xml:space="preserve">.  The authors’ have also posted the code that they used to train the ranking algorithm, and I downloaded this also so that this could be used to check my ranking function results.  </w:t>
-      </w:r>
-      <w:r>
-        <w:rPr>
-          <w:rFonts w:ascii="Times New Roman" w:hAnsi="Times New Roman"/>
-          <w:sz w:val="24"/>
-          <w:szCs w:val="24"/>
-        </w:rPr>
-        <w:t xml:space="preserve">The final piece of code that needed to be collected was the implementation of the GIST feature extractor, which was used to extract features from the candidate image, and the inventor of this feature, Antonio </w:t>
+        <w:t>.  The authors’ have also posted the code that they used to train the ranking algor</w:t>
+      </w:r>
+      <w:r>
+        <w:rPr>
+          <w:rFonts w:ascii="Times New Roman" w:hAnsi="Times New Roman"/>
+          <w:sz w:val="24"/>
+          <w:szCs w:val="24"/>
+        </w:rPr>
+        <w:t>ithm, and I downloaded this</w:t>
+      </w:r>
+      <w:r>
+        <w:rPr>
+          <w:rFonts w:ascii="Times New Roman" w:hAnsi="Times New Roman"/>
+          <w:sz w:val="24"/>
+          <w:szCs w:val="24"/>
+        </w:rPr>
+        <w:t xml:space="preserve"> so that this could be used to check my ranking function results.  </w:t>
+      </w:r>
+      <w:r>
+        <w:rPr>
+          <w:rFonts w:ascii="Times New Roman" w:hAnsi="Times New Roman"/>
+          <w:sz w:val="24"/>
+          <w:szCs w:val="24"/>
+        </w:rPr>
+        <w:t>The final piece of code that needed to be collected was the implementation of the GIST feature extractor, which was used to extract features from the candidate image</w:t>
+      </w:r>
+      <w:r>
+        <w:rPr>
+          <w:rFonts w:ascii="Times New Roman" w:hAnsi="Times New Roman"/>
+          <w:sz w:val="24"/>
+          <w:szCs w:val="24"/>
+        </w:rPr>
+        <w:t>s</w:t>
+      </w:r>
+      <w:r>
+        <w:rPr>
+          <w:rFonts w:ascii="Times New Roman" w:hAnsi="Times New Roman"/>
+          <w:sz w:val="24"/>
+          <w:szCs w:val="24"/>
+        </w:rPr>
+        <w:t xml:space="preserve">, and the inventor of this feature, Antonio </w:t>
       </w:r>
       <w:proofErr w:type="spellStart"/>
       <w:r>
@@ -1352,7 +1410,39 @@
           <w:sz w:val="24"/>
           <w:szCs w:val="24"/>
         </w:rPr>
-        <w:t xml:space="preserve">  Gist features are 512 dimensional.</w:t>
+        <w:t xml:space="preserve">  Gist features are</w:t>
+      </w:r>
+      <w:r>
+        <w:rPr>
+          <w:rFonts w:ascii="Times New Roman" w:hAnsi="Times New Roman"/>
+          <w:sz w:val="24"/>
+          <w:szCs w:val="24"/>
+        </w:rPr>
+        <w:t xml:space="preserve"> a</w:t>
+      </w:r>
+      <w:r>
+        <w:rPr>
+          <w:rFonts w:ascii="Times New Roman" w:hAnsi="Times New Roman"/>
+          <w:sz w:val="24"/>
+          <w:szCs w:val="24"/>
+        </w:rPr>
+        <w:t xml:space="preserve"> 512 dimensional</w:t>
+      </w:r>
+      <w:r>
+        <w:rPr>
+          <w:rFonts w:ascii="Times New Roman" w:hAnsi="Times New Roman"/>
+          <w:sz w:val="24"/>
+          <w:szCs w:val="24"/>
+        </w:rPr>
+        <w:t xml:space="preserve"> float vector</w:t>
+      </w:r>
+      <w:r>
+        <w:rPr>
+          <w:rFonts w:ascii="Times New Roman" w:hAnsi="Times New Roman"/>
+          <w:sz w:val="24"/>
+          <w:szCs w:val="24"/>
+        </w:rPr>
+        <w:t>.</w:t>
       </w:r>
       <w:r>
         <w:rPr>
@@ -1394,7 +1484,23 @@
           <w:sz w:val="24"/>
           <w:szCs w:val="24"/>
         </w:rPr>
-        <w:t xml:space="preserve"> The paper states that the author’s used a 45 dimensional histogram of lab features, but the data provided on the paper’s website uses a 30-dimensional vector, so I chose to use this.  Once the features were extracted I compared the features I collected to the features provided with the data from the author, and although they were not exactly the same they were very close to each other.</w:t>
+        <w:t xml:space="preserve"> The paper states that the author’s used a 45 dimensional histogr</w:t>
+      </w:r>
+      <w:r>
+        <w:rPr>
+          <w:rFonts w:ascii="Times New Roman" w:hAnsi="Times New Roman"/>
+          <w:sz w:val="24"/>
+          <w:szCs w:val="24"/>
+        </w:rPr>
+        <w:t>am of lab features, but the extracted features provided on the paper’s website use</w:t>
+      </w:r>
+      <w:r>
+        <w:rPr>
+          <w:rFonts w:ascii="Times New Roman" w:hAnsi="Times New Roman"/>
+          <w:sz w:val="24"/>
+          <w:szCs w:val="24"/>
+        </w:rPr>
+        <w:t xml:space="preserve"> a 30-dimensional vector, so I chose to use this.  Once the features were extracted I compared the features I collected to the features provided with the data from the author, and although they were not exactly the same they were very close to each other.</w:t>
       </w:r>
     </w:p>
     <w:p>
@@ -1502,7 +1608,23 @@
           <w:sz w:val="24"/>
           <w:szCs w:val="24"/>
         </w:rPr>
-        <w:t>, so that it worked with the ranking formulation proposed in the paper.   This is the same procedure that the author’s used.  Once I had completed this work I then tested the output of the ranking algorithm, comparing the author’s version to mine.  The results were identical to each other and therefore know that I have implemented this portion of the pipeline accurately.</w:t>
+        <w:t>, so that it worked with the ranking formulation proposed in the paper.   This is the same procedure that the author’s used.  Once I had completed this work I then tested the output of the ranking algorithm, comparing the author’s version to mine.  The results were identical to each other and therefore</w:t>
+      </w:r>
+      <w:r>
+        <w:rPr>
+          <w:rFonts w:ascii="Times New Roman" w:hAnsi="Times New Roman"/>
+          <w:sz w:val="24"/>
+          <w:szCs w:val="24"/>
+        </w:rPr>
+        <w:t xml:space="preserve"> I</w:t>
+      </w:r>
+      <w:r>
+        <w:rPr>
+          <w:rFonts w:ascii="Times New Roman" w:hAnsi="Times New Roman"/>
+          <w:sz w:val="24"/>
+          <w:szCs w:val="24"/>
+        </w:rPr>
+        <w:t xml:space="preserve"> know that I have implemented this portion of the pipeline accurately.</w:t>
       </w:r>
     </w:p>
     <w:p>
@@ -1593,7 +1715,15 @@
           <w:szCs w:val="24"/>
         </w:rPr>
         <w:tab/>
-        <w:t xml:space="preserve">Finally, having finished all of these sections I began the final implementation portion of this work which included automatically creating the class training pairings based on the randomly chosen seen and unseen classes, number of labeled pairs, and number of attributes used for classification.  This was the most difficult portion of my project, and to the best of my knowledge has not been completed correctly.  The results in Figures 2-5 show that using the actual learned weights given by the authors’ with my generative learning framework produces results that are very similar to those provided by the authors’ in the paper.  However, using my ranking algorithm </w:t>
+        <w:t>Finally, having finished</w:t>
+      </w:r>
+      <w:r>
+        <w:rPr>
+          <w:rFonts w:ascii="Times New Roman" w:hAnsi="Times New Roman"/>
+          <w:sz w:val="24"/>
+          <w:szCs w:val="24"/>
+        </w:rPr>
+        <w:t xml:space="preserve"> these sections I began the final implementation portion of this work which included automatically creating the class training pairings based on the randomly chosen seen and unseen classes, number of labeled pairs, and number of attributes used for classification.  This was the most difficult portion of my project, and to the best of my knowledge has not been completed correctly.  The results in Figures 2-5 show that using the actual learned weights given by the authors’ with my generative learning framework produces results that are very similar to those provided by the authors’ in the paper.  However, using my ranking algorithm </w:t>
       </w:r>
       <w:r>
         <w:rPr>
@@ -1699,7 +1829,105 @@
           <w:iCs/>
           <w:color w:val="000000"/>
         </w:rPr>
-        <w:t>tha</w:t>
+        <w:t>that for each testing iteration</w:t>
+      </w:r>
+      <w:r>
+        <w:rPr>
+          <w:iCs/>
+          <w:color w:val="000000"/>
+        </w:rPr>
+        <w:t xml:space="preserve"> 4 class pairs were selected and each attribute was trained </w:t>
+      </w:r>
+      <w:r>
+        <w:rPr>
+          <w:iCs/>
+          <w:color w:val="000000"/>
+        </w:rPr>
+        <w:t xml:space="preserve">with relative pairings generated from these class pairs.  All 30 training images from both pairs were used as </w:t>
+      </w:r>
+      <w:r>
+        <w:rPr>
+          <w:iCs/>
+          <w:color w:val="000000"/>
+        </w:rPr>
+        <w:t>inputs to my ranking function.</w:t>
+      </w:r>
+      <w:r>
+        <w:rPr>
+          <w:iCs/>
+          <w:color w:val="000000"/>
+        </w:rPr>
+        <w:t xml:space="preserve">  There are multiple possible problems within this step that could be causing my results to be different than their results.  The first possibility is that I am training differently than the </w:t>
+      </w:r>
+      <w:r>
+        <w:rPr>
+          <w:iCs/>
+          <w:color w:val="000000"/>
+        </w:rPr>
+        <w:t>authors’ of the paper.  I have three different training schemes impl</w:t>
+      </w:r>
+      <w:r>
+        <w:rPr>
+          <w:iCs/>
+          <w:color w:val="000000"/>
+        </w:rPr>
+        <w:t>emented but none of them appears to be the same scheme that was used by the author</w:t>
+      </w:r>
+      <w:r>
+        <w:rPr>
+          <w:iCs/>
+          <w:color w:val="000000"/>
+        </w:rPr>
+        <w:t xml:space="preserve">s’.  The other possibility is that my implementation </w:t>
+      </w:r>
+      <w:r>
+        <w:rPr>
+          <w:iCs/>
+          <w:color w:val="000000"/>
+        </w:rPr>
+        <w:t xml:space="preserve">of the generative learning framework </w:t>
+      </w:r>
+      <w:r>
+        <w:rPr>
+          <w:iCs/>
+          <w:color w:val="000000"/>
+        </w:rPr>
+        <w:t xml:space="preserve">is wrong in some way, and this is causing the poor performance particularly in the unseen categories.  It can be seen in Figure 3, that for the unseen categories I am correctly classifying these images with 0% accuracy.  This </w:t>
+      </w:r>
+      <w:r>
+        <w:rPr>
+          <w:iCs/>
+          <w:color w:val="000000"/>
+        </w:rPr>
+        <w:t>constitutes the numerical difference b</w:t>
+      </w:r>
+      <w:r>
+        <w:rPr>
+          <w:iCs/>
+          <w:color w:val="000000"/>
+        </w:rPr>
+        <w:t>etween my performance, and their</w:t>
+      </w:r>
+      <w:r>
+        <w:rPr>
+          <w:iCs/>
+          <w:color w:val="000000"/>
+        </w:rPr>
+        <w:t xml:space="preserve"> performance.</w:t>
+      </w:r>
+      <w:r>
+        <w:rPr>
+          <w:iCs/>
+          <w:color w:val="000000"/>
+        </w:rPr>
+        <w:t xml:space="preserve">  Therefore, it is likely that I have not been able to reproduce some portion of the learning framework.  Howev</w:t>
+      </w:r>
+      <w:r>
+        <w:rPr>
+          <w:iCs/>
+          <w:color w:val="000000"/>
+        </w:rPr>
+        <w:t>er, it can also be shown that by</w:t>
       </w:r>
       <w:bookmarkStart w:id="0" w:name="_GoBack"/>
       <w:bookmarkEnd w:id="0"/>
@@ -1708,91 +1936,7 @@
           <w:iCs/>
           <w:color w:val="000000"/>
         </w:rPr>
-        <w:t>t for each testing iteration</w:t>
-      </w:r>
-      <w:r>
-        <w:rPr>
-          <w:iCs/>
-          <w:color w:val="000000"/>
-        </w:rPr>
-        <w:t xml:space="preserve"> 4 class pairs were selected and each attribute was trained </w:t>
-      </w:r>
-      <w:r>
-        <w:rPr>
-          <w:iCs/>
-          <w:color w:val="000000"/>
-        </w:rPr>
-        <w:t xml:space="preserve">with relative pairings generated from these class pairs.  All 30 training images from both pairs were used as inputs to my ranking function.  This portion of the code was very difficult to write, and it is very possible that it is not performing </w:t>
-      </w:r>
-      <w:r>
-        <w:rPr>
-          <w:iCs/>
-          <w:color w:val="000000"/>
-        </w:rPr>
-        <w:t xml:space="preserve">as desired.  There are multiple possible problems within this step that could be causing my results to be different than their results.  The first possibility is that I am training differently than the </w:t>
-      </w:r>
-      <w:r>
-        <w:rPr>
-          <w:iCs/>
-          <w:color w:val="000000"/>
-        </w:rPr>
-        <w:t>authors’ of the paper.  I have three different training schemes impl</w:t>
-      </w:r>
-      <w:r>
-        <w:rPr>
-          <w:iCs/>
-          <w:color w:val="000000"/>
-        </w:rPr>
-        <w:t>emented but none of them appears to be the same scheme that was used by the author</w:t>
-      </w:r>
-      <w:r>
-        <w:rPr>
-          <w:iCs/>
-          <w:color w:val="000000"/>
-        </w:rPr>
-        <w:t xml:space="preserve">s’.  The other possibility is that my implementation </w:t>
-      </w:r>
-      <w:r>
-        <w:rPr>
-          <w:iCs/>
-          <w:color w:val="000000"/>
-        </w:rPr>
-        <w:t xml:space="preserve">of the generative learning framework </w:t>
-      </w:r>
-      <w:r>
-        <w:rPr>
-          <w:iCs/>
-          <w:color w:val="000000"/>
-        </w:rPr>
-        <w:t xml:space="preserve">is wrong in some way, and this is causing the poor performance particularly in the unseen categories.  It can be seen in Figure 3, that for the unseen categories I am correctly classifying these images with 0% accuracy.  This </w:t>
-      </w:r>
-      <w:r>
-        <w:rPr>
-          <w:iCs/>
-          <w:color w:val="000000"/>
-        </w:rPr>
-        <w:t>constitutes the numerical difference b</w:t>
-      </w:r>
-      <w:r>
-        <w:rPr>
-          <w:iCs/>
-          <w:color w:val="000000"/>
-        </w:rPr>
-        <w:t>etween my performance, and their</w:t>
-      </w:r>
-      <w:r>
-        <w:rPr>
-          <w:iCs/>
-          <w:color w:val="000000"/>
-        </w:rPr>
-        <w:t xml:space="preserve"> performance.</w:t>
-      </w:r>
-      <w:r>
-        <w:rPr>
-          <w:iCs/>
-          <w:color w:val="000000"/>
-        </w:rPr>
-        <w:t xml:space="preserve">  Therefore, it is likely that I have not been able to reproduce some portion of the learning framework.  However, it can also be shown that my using their outputted ranks for each image my generative learning framework performs as well if not better than theirs due to the slight change in implementation described earlier.  Therefore, there is also evidence to point to this not being the issue and that my underlying training scheme is wrong.</w:t>
+        <w:t xml:space="preserve"> using their outputted ranks for each image my generative learning framework performs as well if not better than theirs due to the slight change in implementation described earlier.  Therefore, there is also evidence to point to this not being the issue and that my underlying training scheme is wrong.</w:t>
       </w:r>
     </w:p>
     <w:p>

</xml_diff>